<commit_message>
Added FieldCode handling alongs with Text
</commit_message>
<xml_diff>
--- a/Samples/Documents/Tutorial.docx
+++ b/Samples/Documents/Tutorial.docx
@@ -103,7 +103,7 @@
                                     <w:lang w:val="en-US"/>
                                   </w:rPr>
                                   <w:t xml:space="preserve"/>
-                                  <w:t xml:space="preserve">2.0.0.0</w:t>
+                                  <w:t xml:space="preserve">2.0.2.0</w:t>
                                 </w:r>
                                 <w:r>
                                   <w:t xml:space="preserve"/>
@@ -177,7 +177,7 @@
                               <w:lang w:val="en-US"/>
                             </w:rPr>
                             <w:t xml:space="preserve"/>
-                            <w:t xml:space="preserve">2.0.0.0</w:t>
+                            <w:t xml:space="preserve">2.0.2.0</w:t>
                           </w:r>
                           <w:r>
                             <w:t xml:space="preserve"/>
@@ -416,7 +416,7 @@
           <w:lang w:val="en-US"/>
         </w:rPr>
         <w:t xml:space="preserve"> process. First you create a view in Word. A view is a Word document which also contains C# code. Code can be inserted anywhere, e.g. </w:t>
-        <w:t xml:space="preserve">7-2-2020 23:27:39</w:t>
+        <w:t xml:space="preserve">15/03/2020 09:26:16</w:t>
       </w:r>
       <w:r>
         <w:t xml:space="preserve"> would insert the current date and time.</w:t>
@@ -2306,7 +2306,7 @@
         <w:t>In this case, any formatting will be lost because the code parser ignores any formatting.</w:t>
       </w:r>
     </w:p>
-    <w:p IpId="24f2fc35be864760882b8d589f1e1bed">
+    <w:p IpId="e5d9aa91b49341e997a46da3173bb17b">
       <w:pPr>
         <w:rPr>
           <w:lang w:val="en-US"/>
@@ -2477,7 +2477,7 @@
         <w:t xml:space="preserve"/>
       </w:r>
     </w:p>
-    <w:p IpId="a116e2d0b4dc46c880f05a599aae454b">
+    <w:p IpId="8cefb638c063422dbbad0d654008c386">
       <w:pPr>
         <w:rPr>
           <w:lang w:val="en-US"/>
@@ -2905,7 +2905,7 @@
       </w:r>
       <w:bookmarkEnd w:id="4"/>
     </w:p>
-    <w:p IpId="ae99c4a260fc4802aa377454e2138fbd">
+    <w:p IpId="9e8f8a7d0fa346bdac1d079bb1028b39">
       <w:pPr>
         <w:rPr>
           <w:lang w:val="en-US"/>
@@ -4983,7 +4983,7 @@
         <w:br w:type="page"/>
       </w:r>
     </w:p>
-    <w:p IpId="9a2779136fb74e37b03316890d3fc450">
+    <w:p IpId="fb7355dd0daa419a9286fcff50f686ed">
       <w:pPr>
         <w:rPr>
           <w:lang w:val="en-US"/>
@@ -5029,7 +5029,7 @@
         <w:t xml:space="preserve"> </w:t>
       </w:r>
     </w:p>
-    <w:p IpId="51bdbc0570a04a20a8584b4d9ed614b0">
+    <w:p IpId="c9c543302ce943b7b12c2c3c61b1db5a">
       <w:pPr>
         <w:pStyle w:val="Kop3"/>
         <w:rPr>
@@ -5049,7 +5049,7 @@
       </w:r>
       <w:bookmarkEnd w:id="6"/>
     </w:p>
-    <w:p IpId="4c0ab87eb9cf444caacde9dfa5b2a9df">
+    <w:p IpId="c36c859e26854343abbe8507afc662e5">
       <w:pPr>
         <w:rPr>
           <w:lang w:val="en-US"/>
@@ -5092,7 +5092,7 @@
         <w:t xml:space="preserve"/>
       </w:r>
     </w:p>
-    <w:p IpId="4c0ab87eb9cf444caacde9dfa5b2a9df">
+    <w:p IpId="c36c859e26854343abbe8507afc662e5">
       <w:pPr>
         <w:rPr>
           <w:lang w:val="en-US"/>
@@ -5135,7 +5135,7 @@
         <w:t xml:space="preserve"/>
       </w:r>
     </w:p>
-    <w:p IpId="4c0ab87eb9cf444caacde9dfa5b2a9df">
+    <w:p IpId="c36c859e26854343abbe8507afc662e5">
       <w:pPr>
         <w:rPr>
           <w:lang w:val="en-US"/>
@@ -5219,7 +5219,7 @@
         <w:t xml:space="preserve"/>
       </w:r>
     </w:p>
-    <w:p IpId="51bdbc0570a04a20a8584b4d9ed614b0">
+    <w:p IpId="c9c543302ce943b7b12c2c3c61b1db5a">
       <w:pPr>
         <w:pStyle w:val="Kop3"/>
         <w:rPr>
@@ -5239,7 +5239,7 @@
       </w:r>
       <w:bookmarkEnd w:id="6"/>
     </w:p>
-    <w:p IpId="4c0ab87eb9cf444caacde9dfa5b2a9df">
+    <w:p IpId="c36c859e26854343abbe8507afc662e5">
       <w:pPr>
         <w:rPr>
           <w:lang w:val="en-US"/>
@@ -5282,7 +5282,7 @@
         <w:t xml:space="preserve"/>
       </w:r>
     </w:p>
-    <w:p IpId="4c0ab87eb9cf444caacde9dfa5b2a9df">
+    <w:p IpId="c36c859e26854343abbe8507afc662e5">
       <w:pPr>
         <w:rPr>
           <w:lang w:val="en-US"/>
@@ -5325,7 +5325,7 @@
         <w:t xml:space="preserve"/>
       </w:r>
     </w:p>
-    <w:p IpId="4c0ab87eb9cf444caacde9dfa5b2a9df">
+    <w:p IpId="c36c859e26854343abbe8507afc662e5">
       <w:pPr>
         <w:rPr>
           <w:lang w:val="en-US"/>
@@ -5409,7 +5409,7 @@
         <w:t xml:space="preserve"/>
       </w:r>
     </w:p>
-    <w:p IpId="51bdbc0570a04a20a8584b4d9ed614b0">
+    <w:p IpId="c9c543302ce943b7b12c2c3c61b1db5a">
       <w:pPr>
         <w:pStyle w:val="Kop3"/>
         <w:rPr>
@@ -5429,7 +5429,7 @@
       </w:r>
       <w:bookmarkEnd w:id="6"/>
     </w:p>
-    <w:p IpId="4c0ab87eb9cf444caacde9dfa5b2a9df">
+    <w:p IpId="c36c859e26854343abbe8507afc662e5">
       <w:pPr>
         <w:rPr>
           <w:lang w:val="en-US"/>
@@ -5513,7 +5513,7 @@
         <w:t xml:space="preserve"/>
       </w:r>
     </w:p>
-    <w:p IpId="4c0ab87eb9cf444caacde9dfa5b2a9df">
+    <w:p IpId="c36c859e26854343abbe8507afc662e5">
       <w:pPr>
         <w:rPr>
           <w:lang w:val="en-US"/>
@@ -5597,7 +5597,7 @@
         <w:t xml:space="preserve"/>
       </w:r>
     </w:p>
-    <w:p IpId="4c0ab87eb9cf444caacde9dfa5b2a9df">
+    <w:p IpId="c36c859e26854343abbe8507afc662e5">
       <w:pPr>
         <w:rPr>
           <w:lang w:val="en-US"/>
@@ -5681,7 +5681,7 @@
         <w:t xml:space="preserve"/>
       </w:r>
     </w:p>
-    <w:p IpId="51bdbc0570a04a20a8584b4d9ed614b0">
+    <w:p IpId="c9c543302ce943b7b12c2c3c61b1db5a">
       <w:pPr>
         <w:pStyle w:val="Kop3"/>
         <w:rPr>
@@ -5701,7 +5701,7 @@
       </w:r>
       <w:bookmarkEnd w:id="6"/>
     </w:p>
-    <w:p IpId="4c0ab87eb9cf444caacde9dfa5b2a9df">
+    <w:p IpId="c36c859e26854343abbe8507afc662e5">
       <w:pPr>
         <w:rPr>
           <w:lang w:val="en-US"/>
@@ -5744,7 +5744,7 @@
         <w:t xml:space="preserve"/>
       </w:r>
     </w:p>
-    <w:p IpId="4c0ab87eb9cf444caacde9dfa5b2a9df">
+    <w:p IpId="c36c859e26854343abbe8507afc662e5">
       <w:pPr>
         <w:rPr>
           <w:lang w:val="en-US"/>
@@ -5787,7 +5787,7 @@
         <w:t xml:space="preserve"/>
       </w:r>
     </w:p>
-    <w:p IpId="4c0ab87eb9cf444caacde9dfa5b2a9df">
+    <w:p IpId="c36c859e26854343abbe8507afc662e5">
       <w:pPr>
         <w:rPr>
           <w:lang w:val="en-US"/>
@@ -6023,7 +6023,7 @@
         <w:gridCol w:w="624"/>
         <w:gridCol w:w="1049"/>
       </w:tblGrid>
-      <w:tr IpId="787ebce4148c405da8b187350e39fa91">
+      <w:tr IpId="b7d38abb9caa494f987165b97c59073c">
         <w:trPr>
           <w:cnfStyle w:val="100000000000" w:firstRow="1" w:lastRow="0" w:firstColumn="0" w:lastColumn="0" w:oddVBand="0" w:evenVBand="0" w:oddHBand="0" w:evenHBand="0" w:firstRowFirstColumn="0" w:firstRowLastColumn="0" w:lastRowFirstColumn="0" w:lastRowLastColumn="0"/>
         </w:trPr>
@@ -13885,7 +13885,7 @@
       </w:r>
       <w:bookmarkEnd w:id="8"/>
     </w:p>
-    <w:p IpId="51bf7c3191d7426abe6a73e64e1c00a2">
+    <w:p IpId="1f9c7c3ce19a448990d5850414701ac2">
       <w:pPr>
         <w:rPr>
           <w:lang w:val="en-US"/>
@@ -13945,7 +13945,7 @@
         <w:gridCol w:w="709"/>
         <w:gridCol w:w="2409"/>
       </w:tblGrid>
-      <w:tr IpId="6cac2907233a4577932911b99d18b014">
+      <w:tr IpId="f8049cce207c484b9b85a6b3950c6437">
         <w:trPr>
           <w:cnfStyle w:val="100000000000" w:firstRow="1" w:lastRow="0" w:firstColumn="0" w:lastColumn="0" w:oddVBand="0" w:evenVBand="0" w:oddHBand="0" w:evenHBand="0" w:firstRowFirstColumn="0" w:firstRowLastColumn="0" w:lastRowFirstColumn="0" w:lastRowLastColumn="0"/>
         </w:trPr>
@@ -14964,7 +14964,7 @@
         <w:gridCol w:w="709"/>
         <w:gridCol w:w="2409"/>
       </w:tblGrid>
-      <w:tr IpId="6cac2907233a4577932911b99d18b014">
+      <w:tr IpId="f8049cce207c484b9b85a6b3950c6437">
         <w:trPr>
           <w:cnfStyle w:val="100000000000" w:firstRow="1" w:lastRow="0" w:firstColumn="0" w:lastColumn="0" w:oddVBand="0" w:evenVBand="0" w:oddHBand="0" w:evenHBand="0" w:firstRowFirstColumn="0" w:firstRowLastColumn="0" w:lastRowFirstColumn="0" w:lastRowLastColumn="0"/>
         </w:trPr>
@@ -15983,7 +15983,7 @@
         <w:gridCol w:w="709"/>
         <w:gridCol w:w="2409"/>
       </w:tblGrid>
-      <w:tr IpId="6cac2907233a4577932911b99d18b014">
+      <w:tr IpId="f8049cce207c484b9b85a6b3950c6437">
         <w:trPr>
           <w:cnfStyle w:val="100000000000" w:firstRow="1" w:lastRow="0" w:firstColumn="0" w:lastColumn="0" w:oddVBand="0" w:evenVBand="0" w:oddHBand="0" w:evenHBand="0" w:firstRowFirstColumn="0" w:firstRowLastColumn="0" w:lastRowFirstColumn="0" w:lastRowLastColumn="0"/>
         </w:trPr>
@@ -17032,7 +17032,7 @@
                     <pic:cNvPicPr/>
                   </pic:nvPicPr>
                   <pic:blipFill>
-                    <a:blip r:embed="R55cd4e4a720149d1" cstate="print">
+                    <a:blip r:embed="Rc04564bc0d2e4fbb" cstate="print">
                       <a:extLst>
                         <a:ext uri="{28A0092B-C50C-407E-A947-70E740481C1C}"/>
                       </a:extLst>
@@ -17120,7 +17120,7 @@
           <w:lang w:val="en-US"/>
         </w:rPr>
         <w:t xml:space="preserve"/>
-        <w:t xml:space="preserve">C:\Projects\SharpDocx\Samples\SampleProjects\Tutorial\bin\Debug\net45/../../../../../Images</w:t>
+        <w:t xml:space="preserve">E:\Projekty\Stoorm5\SharpDocx\Samples\SampleProjects\Tutorial\bin\Debug\net45/../../../../../Images</w:t>
       </w:r>
       <w:r>
         <w:t xml:space="preserve"/>
@@ -17190,7 +17190,7 @@
                     <pic:cNvPicPr/>
                   </pic:nvPicPr>
                   <pic:blipFill>
-                    <a:blip r:embed="R42e03860ae7a42ce" cstate="print">
+                    <a:blip r:embed="R48e7ad7303dd4525" cstate="print">
                       <a:extLst>
                         <a:ext uri="{28A0092B-C50C-407E-A947-70E740481C1C}"/>
                       </a:extLst>
@@ -17277,7 +17277,7 @@
                     <pic:cNvPicPr/>
                   </pic:nvPicPr>
                   <pic:blipFill>
-                    <a:blip r:embed="Ra6a42299d5f24e30" cstate="print">
+                    <a:blip r:embed="R3585d4c6f6a94cf3" cstate="print">
                       <a:extLst>
                         <a:ext uri="{28A0092B-C50C-407E-A947-70E740481C1C}"/>
                       </a:extLst>
@@ -17697,7 +17697,7 @@
         <w:t xml:space="preserve"> System.Xml.Linq;</w:t>
       </w:r>
     </w:p>
-    <w:p IpId="44c783a3863d4ef38d947fc42fadf1c1">
+    <w:p IpId="627d2924b6ad4d72a45cda4108bfe1ac">
       <w:pPr>
         <w:rPr>
           <w:lang w:val="en-US"/>
@@ -17757,7 +17757,7 @@
           <w:lang w:val="en-US"/>
         </w:rPr>
         <w:t xml:space="preserve"/>
-        <w:t xml:space="preserve">Shadow's Cancelled Nevada Caucus App Had Errors, Too</w:t>
+        <w:t xml:space="preserve">Oracle Criticized For Questioning Google's Supporters In Java API Copyright Case</w:t>
       </w:r>
       <w:r>
         <w:t xml:space="preserve"/>
@@ -17776,7 +17776,7 @@
           <w:lang w:val="en-US"/>
         </w:rPr>
         <w:t xml:space="preserve"/>
-        <w:t xml:space="preserve">New submitter em1ly writes: A source familiar with the Nevada version of the error-ridden Iowa caucus app spoke to Motherboard about even more issues with the app. From the report: "After logging into</w:t>
+        <w:t xml:space="preserve">America's Supreme Court will soon decide whether Google infringed on a copyright that Oracle says it holds on the APIs of Java. But this week Oracle's executive vice president also wrote a blog post a</w:t>
       </w:r>
       <w:r>
         <w:t xml:space="preserve"/>
@@ -17811,7 +17811,7 @@
           <w:lang w:val="en-US"/>
         </w:rPr>
         <w:t xml:space="preserve"/>
-        <w:t xml:space="preserve">UK To Host Spyware Firm Accused of Aiding Human Rights Abuses</w:t>
+        <w:t xml:space="preserve">MIT Celebrates 'Pi Day' With Star Wars-Themed Video</w:t>
       </w:r>
       <w:r>
         <w:t xml:space="preserve"/>
@@ -17830,7 +17830,7 @@
           <w:lang w:val="en-US"/>
         </w:rPr>
         <w:t xml:space="preserve"/>
-        <w:t xml:space="preserve">An anonymous reader quotes a report from The Guardian: The British government is helping a controversial Israeli spyware company to market its surveillance technologies at a secretive trade fair visit</w:t>
+        <w:t xml:space="preserve">DevNull127 writes: MIT has a long-standing tradition. High school seniors who've been accepted into next year's class at MIT are informed on Pi Day (March 14th &amp;mdash; that is, 3/14). And each year th</w:t>
       </w:r>
       <w:r>
         <w:t xml:space="preserve"/>
@@ -17865,7 +17865,7 @@
           <w:lang w:val="en-US"/>
         </w:rPr>
         <w:t xml:space="preserve"/>
-        <w:t xml:space="preserve">Luxembourg Wants to Solve Congestion With Free Public Transport</w:t>
+        <w:t xml:space="preserve">Study Finds High Demand for Go and AR/VR Programmers, While Python Remains Favorite Language</w:t>
       </w:r>
       <w:r>
         <w:t xml:space="preserve"/>
@@ -17884,7 +17884,7 @@
           <w:lang w:val="en-US"/>
         </w:rPr>
         <w:t xml:space="preserve"/>
-        <w:t xml:space="preserve">Starting in March 2020, public transport in Luxembourg will be free of charge. Primarily a social measure, this policy will also be implemented to decrease congestion in the capital region. From a rep</w:t>
+        <w:t xml:space="preserve">The tech jobs marketplace at Hired.com crunched their data on more than 400,000 interview requests and job offers over the last year to produce their annual "State of Software Engineers" report. Among</w:t>
       </w:r>
       <w:r>
         <w:t xml:space="preserve"/>
@@ -17919,7 +17919,7 @@
           <w:lang w:val="en-US"/>
         </w:rPr>
         <w:t xml:space="preserve"/>
-        <w:t xml:space="preserve">Ransomware Installs Gigabyte Driver To Kill Antivirus Products</w:t>
+        <w:t xml:space="preserve">US Regulators Quickly Approve Roche's New and Faster COVID-19 Test</w:t>
       </w:r>
       <w:r>
         <w:t xml:space="preserve"/>
@@ -17938,7 +17938,9 @@
           <w:lang w:val="en-US"/>
         </w:rPr>
         <w:t xml:space="preserve"/>
-        <w:t xml:space="preserve">A ransomware gang is installing vulnerable GIGABYTE drivers on computers it wants to infect. From a report: The purpose of these drivers is to allow the hackers to disable security products so their r</w:t>
+        <w:t xml:space="preserve">schwit1 quotes the International Business Times:</w:t>
+        <w:br/>
+        <w:t>Swiss pharmaceutical giant Roche announced Friday it had received emergency approval from U.S. regulators for a new and much faster test for diagnosing</w:t>
       </w:r>
       <w:r>
         <w:t xml:space="preserve"/>
@@ -17973,7 +17975,7 @@
           <w:lang w:val="en-US"/>
         </w:rPr>
         <w:t xml:space="preserve"/>
-        <w:t xml:space="preserve">Anatomy of a Rental Phishing Scam</w:t>
+        <w:t xml:space="preserve">How One Man Lost His Life Savings in a SIM Hack</w:t>
       </w:r>
       <w:r>
         <w:t xml:space="preserve"/>
@@ -17992,7 +17994,7 @@
           <w:lang w:val="en-US"/>
         </w:rPr>
         <w:t xml:space="preserve"/>
-        <w:t xml:space="preserve">Jeffrey Ladish writes: I was recently the (unsuccessful) target of a very well-crafted phishing scam. As part of a housing search a few weeks ago, I was trawling craigslist and zillow for rental oppor</w:t>
+        <w:t xml:space="preserve">Long-time Slashdot reader smooth wombat quotes CNN: Robert Ross was sitting in his San Francisco home office in October 2018 when he noticed the bars on his phone had disappeared and he had no cell co</w:t>
       </w:r>
       <w:r>
         <w:t xml:space="preserve"/>
@@ -18027,7 +18029,7 @@
           <w:lang w:val="en-US"/>
         </w:rPr>
         <w:t xml:space="preserve"/>
-        <w:t xml:space="preserve">France Fines Apple $27.4 Million For Slowing iPhone Software</w:t>
+        <w:t xml:space="preserve">Responding to School Closings, Microsoft Offers Free 'Minecraft Education Edition'</w:t>
       </w:r>
       <w:r>
         <w:t xml:space="preserve"/>
@@ -18046,7 +18048,9 @@
           <w:lang w:val="en-US"/>
         </w:rPr>
         <w:t xml:space="preserve"/>
-        <w:t xml:space="preserve">French authorities on Friday said tech giant Apple has agreed to pay $27.4 million for failing to inform users that software updates to older iPhone models could slow down the device, according to Fre</w:t>
+        <w:t xml:space="preserve">Long-time Slashdot reader theodp spotted this announcement at Minecraft.net:</w:t>
+        <w:br/>
+        <w:t>As COVID-19 concerns prompt school closures around the world, many educators are turning to remote learning to keep student</w:t>
       </w:r>
       <w:r>
         <w:t xml:space="preserve"/>
@@ -18081,7 +18085,7 @@
           <w:lang w:val="en-US"/>
         </w:rPr>
         <w:t xml:space="preserve"/>
-        <w:t xml:space="preserve">US Appeals Court Will Not Reconsider Net Neutrality Repeal Ruling</w:t>
+        <w:t xml:space="preserve">Also Cancelled Over Coronavirus:  FIRST Robotics Competition and Stanford's Final Exams</w:t>
       </w:r>
       <w:r>
         <w:t xml:space="preserve"/>
@@ -18100,7 +18104,9 @@
           <w:lang w:val="en-US"/>
         </w:rPr>
         <w:t xml:space="preserve"/>
-        <w:t xml:space="preserve">A U.S. appeals court said late on Thursday it will not reconsider an October ruling that largely upheld the repeal of landmark net neutrality rules, rejecting requests by 15 U.S. states, and tech and </w:t>
+        <w:t xml:space="preserve">Stanford University announced strict new rules for undergraduates after a student tested positive for COVID-19:</w:t>
+        <w:br/>
+        <w:t>"The university already went to online classes last week," notes the Los Angeles Times. </w:t>
       </w:r>
       <w:r>
         <w:t xml:space="preserve"/>
@@ -18135,7 +18141,7 @@
           <w:lang w:val="en-US"/>
         </w:rPr>
         <w:t xml:space="preserve"/>
-        <w:t xml:space="preserve">Makers of Basecamp Announce Email Product 'Hey', Open Invites</w:t>
+        <w:t xml:space="preserve">Group Builds Massive New Library of Censored Articles Inside Minecraft</w:t>
       </w:r>
       <w:r>
         <w:t xml:space="preserve"/>
@@ -18154,7 +18160,7 @@
           <w:lang w:val="en-US"/>
         </w:rPr>
         <w:t xml:space="preserve"/>
-        <w:t xml:space="preserve">Makers of productivity suite Basecamp have announced Hey, an email product they plan to release this spring. Basecamp founder and CEO, Jason Fried shared the vision for what they are calling a much-im</w:t>
+        <w:t xml:space="preserve">In countries where websites, blogs and a free press are strictly limited, Minecraft "is still accessible by everyone," notes the official official web site for Reporters Without Borders (an internatio</w:t>
       </w:r>
       <w:r>
         <w:t xml:space="preserve"/>
@@ -18189,7 +18195,7 @@
           <w:lang w:val="en-US"/>
         </w:rPr>
         <w:t xml:space="preserve"/>
-        <w:t xml:space="preserve">Netflix Reveals Its 9 Government Takedown Requests</w:t>
+        <w:t xml:space="preserve">Coronavirus Causes a Bicycling Boom in New York City</w:t>
       </w:r>
       <w:r>
         <w:t xml:space="preserve"/>
@@ -18208,7 +18214,11 @@
           <w:lang w:val="en-US"/>
         </w:rPr>
         <w:t xml:space="preserve"/>
-        <w:t xml:space="preserve">Netflix has taken down just nine pieces of content around the world in response to written government requests since it was founded 23 years ago, the company revealed for the first time. From a report</w:t>
+        <w:t xml:space="preserve">An anonymous reader quotes the nonprofit environmental magazine Grist:</w:t>
+        <w:br/>
+        <w:t/>
+        <w:br/>
+        <w:t>On Sunday, New York City Mayor Bill de Blasio unveiled a new set of guidelines for citizens hoping to help contain the burgeonin</w:t>
       </w:r>
       <w:r>
         <w:t xml:space="preserve"/>
@@ -18243,7 +18253,7 @@
           <w:lang w:val="en-US"/>
         </w:rPr>
         <w:t xml:space="preserve"/>
-        <w:t xml:space="preserve">AMD Ryzen Threadripper 3990X 64-Core Chip Launched, Benchmarking a Beast CPU</w:t>
+        <w:t xml:space="preserve">How Intel is Changing the Future of Power Supplies With Its ATX12VO Spec</w:t>
       </w:r>
       <w:r>
         <w:t xml:space="preserve"/>
@@ -18262,7 +18272,7 @@
           <w:lang w:val="en-US"/>
         </w:rPr>
         <w:t xml:space="preserve"/>
-        <w:t xml:space="preserve">MojoKid writes: In January at CES 2020 in Las Vegas, AMD CEO Dr. Lisa Su took to the stage during a press conference and revealed the company's forthcoming Ryzen Threadripper 3990X 64-core processor. </w:t>
+        <w:t xml:space="preserve">"We don't often talk about power supplies, but Intel's new ATX12VO spec &amp;mdash; that's an 'O' for 'Oscar,' not a zero &amp;mdash; will start appearing soon in pre-built PCs from OEMs and system integrator</w:t>
       </w:r>
       <w:r>
         <w:t xml:space="preserve"/>
@@ -18297,7 +18307,7 @@
           <w:lang w:val="en-US"/>
         </w:rPr>
         <w:t xml:space="preserve"/>
-        <w:t xml:space="preserve">New Keyboard Shortcut Manager PowerToy Lets Windows 10 Users Remap Their Keyboards</w:t>
+        <w:t xml:space="preserve">900 Million Secrets From 8 Years of 'Whisper' App Were Left Exposed Online</w:t>
       </w:r>
       <w:r>
         <w:t xml:space="preserve"/>
@@ -18316,7 +18326,9 @@
           <w:lang w:val="en-US"/>
         </w:rPr>
         <w:t xml:space="preserve"/>
-        <w:t xml:space="preserve">Microsoft's PowerToys utilities have always proved popular, and the arrival of a Windows 10 version was met with huge excitement. New utilities have been released over the last few months, and now the</w:t>
+        <w:t xml:space="preserve">Long-time Slashdot reader AmiMoJo shares a startling report from the Washington Post:</w:t>
+        <w:br/>
+        <w:t>Whisper, the secret-sharing app that called itself the "safest place on the Internet," left years of users' most i</w:t>
       </w:r>
       <w:r>
         <w:t xml:space="preserve"/>
@@ -18351,7 +18363,7 @@
           <w:lang w:val="en-US"/>
         </w:rPr>
         <w:t xml:space="preserve"/>
-        <w:t xml:space="preserve">Video-Game Makers Ride To Riches on Arc of Keanu Reeves's Career</w:t>
+        <w:t xml:space="preserve">Should Google Notify Web Sites About Right-to-Be-Forgotten Requests?</w:t>
       </w:r>
       <w:r>
         <w:t xml:space="preserve"/>
@@ -18370,7 +18382,9 @@
           <w:lang w:val="en-US"/>
         </w:rPr>
         <w:t xml:space="preserve"/>
-        <w:t xml:space="preserve">An anonymous reader shares a report: "Sonic the Hedgehog 3" had just been released and Keanu Reeves was about to hit the big screen in "Speed" when Marcin Iwinski and high school pal Michal Kicinski l</w:t>
+        <w:t xml:space="preserve">An anonymous reader quotes VentureBeat:</w:t>
+        <w:br/>
+        <w:t>Sweden's Data Protection Authority (DPA) has slapped Google with a 75 million kronor ($8 million) fine for "failure to comply" with Europe's General Data Protec</w:t>
       </w:r>
       <w:r>
         <w:t xml:space="preserve"/>
@@ -18405,7 +18419,7 @@
           <w:lang w:val="en-US"/>
         </w:rPr>
         <w:t xml:space="preserve"/>
-        <w:t xml:space="preserve">Big Tech Opponent Bernie Sanders Raises More Money From Big Tech Employees Than Anyone Else</w:t>
+        <w:t xml:space="preserve">Researchers Create Focus-Free Camera With New Flat Lens</w:t>
       </w:r>
       <w:r>
         <w:t xml:space="preserve"/>
@@ -18424,7 +18438,7 @@
           <w:lang w:val="en-US"/>
         </w:rPr>
         <w:t xml:space="preserve"/>
-        <w:t xml:space="preserve">Despite his criticisms of companies like Amazon, Bernie Sanders is raising more money from Big Tech than any other 2020 presidential candidate. From a report: Amazon, Apple, Facebook, Google, and Twit</w:t>
+        <w:t xml:space="preserve">Using a single lens that is about one-thousandth of an inch thick, researchers have created a camera that does not require focusing. Phys.Org reports: "Our flat lenses can drastically reduce the weigh</w:t>
       </w:r>
       <w:r>
         <w:t xml:space="preserve"/>
@@ -18459,7 +18473,7 @@
           <w:lang w:val="en-US"/>
         </w:rPr>
         <w:t xml:space="preserve"/>
-        <w:t xml:space="preserve">Google Fixes No-User-Interaction Bug In Android's Bluetooth Component</w:t>
+        <w:t xml:space="preserve">How Koenigsegg's 2.0-Liter No-Camshaft Engine Makes 600 Horsepower</w:t>
       </w:r>
       <w:r>
         <w:t xml:space="preserve"/>
@@ -18478,7 +18492,7 @@
           <w:lang w:val="en-US"/>
         </w:rPr>
         <w:t xml:space="preserve"/>
-        <w:t xml:space="preserve">An anonymous reader quotes a report from ZDNet: Google has patched this week a critical security flaw in Android's Bluetooth component. If left unpatched, the vulnerability can be exploited without an</w:t>
+        <w:t xml:space="preserve">ArchieBunker quotes a report from Road &amp;amp; Track: You can always count on Koenigsegg to do things differently. Take the Swedish brand's newest car, the Gemera, a 1700-hp four-seat hybrid grand toure</w:t>
       </w:r>
       <w:r>
         <w:t xml:space="preserve"/>
@@ -18513,7 +18527,7 @@
           <w:lang w:val="en-US"/>
         </w:rPr>
         <w:t xml:space="preserve"/>
-        <w:t xml:space="preserve">Texas K-12 Esports Teams Explode In Popularity</w:t>
+        <w:t xml:space="preserve">South Sudan Is Building Its Electric Grid Virtually From Scratch</w:t>
       </w:r>
       <w:r>
         <w:t xml:space="preserve"/>
@@ -18532,7 +18546,7 @@
           <w:lang w:val="en-US"/>
         </w:rPr>
         <w:t xml:space="preserve"/>
-        <w:t xml:space="preserve">ItsJustAPseudonym writes: "The number of Texas school districts with esports programs has exploded this school year, growing from about 20 to more than 300 in the span of a few months," reports KXAN-T</w:t>
+        <w:t xml:space="preserve">After years of civil war, South Sudan is beginning to build the nation's electric sector from the ground up. "With only a handful of oil-fired power plants and crumbling poles and wires in place, the </w:t>
       </w:r>
       <w:r>
         <w:t xml:space="preserve"/>
@@ -18717,13 +18731,13 @@
           <w:lang w:val="en-US"/>
         </w:rPr>
         <w:t xml:space="preserve"> </w:t>
-        <w:t xml:space="preserve">Version 2.0.0.0</w:t>
+        <w:t xml:space="preserve">Version 2.0.2.0</w:t>
         <w:br/>
         <w:t>egonl</w:t>
         <w:br/>
         <w:t>February 2019</w:t>
         <w:br/>
-        <w:t>Version 2.0.0.0</w:t>
+        <w:t>Version 2.0.2.0</w:t>
         <w:br/>
         <w:t>egonl</w:t>
         <w:br/>
@@ -18739,13 +18753,13 @@
         <w:br/>
         <w:t>Summary</w:t>
         <w:br/>
-        <w:t>Generating documents with SharpDocx is a two-step process. First you create a view in Word. A view is a Word document which also contains C# code. Code can be inserted anywhere, e.g. 7-2-2020 23:27:39 would insert the current date and time.</w:t>
+        <w:t>Generating documents with SharpDocx is a two-step process. First you create a view in Word. A view is a Word document which also contains C# code. Code can be inserted anywhere, e.g. 15/03/2020 09:26:16 would insert the current date and time.</w:t>
         <w:br/>
         <w:t>The next step is to create documents based on this view. This requires two lines of code:</w:t>
         <w:br/>
         <w:t>    var document = DocumentFactory.Create("view.cs.docx");</w:t>
         <w:br/>
-        <w:t>    docu</w:t>
+        <w:t>    do</w:t>
       </w:r>
       <w:r>
         <w:t xml:space="preserve"/>
@@ -19492,7 +19506,7 @@
                               <w:lang w:val="nl-NL"/>
                             </w:rPr>
                             <w:t xml:space="preserve"/>
-                            <w:t xml:space="preserve">7-2-2020 23:27:39</w:t>
+                            <w:t xml:space="preserve">15/03/2020 09:26:16</w:t>
                           </w:r>
                           <w:r>
                             <w:t xml:space="preserve"/>
@@ -19529,7 +19543,7 @@
                         <w:lang w:val="nl-NL"/>
                       </w:rPr>
                       <w:t xml:space="preserve"/>
-                      <w:t xml:space="preserve">7-2-2020 23:27:39</w:t>
+                      <w:t xml:space="preserve">15/03/2020 09:26:16</w:t>
                     </w:r>
                     <w:r>
                       <w:t xml:space="preserve"/>

</xml_diff>